<commit_message>
added csv output files
</commit_message>
<xml_diff>
--- a/data_summary.docx
+++ b/data_summary.docx
@@ -1217,22 +1217,94 @@
         <w:rPr>
           <w:rStyle w:val="NormalTok"/>
         </w:rPr>
-        <w:t xml:space="preserve">(rdm))) %&gt;%</w:t>
+        <w:t xml:space="preserve">(rdm)))</w:t>
       </w:r>
       <w:r>
         <w:br w:type="textWrapping"/>
       </w:r>
       <w:r>
         <w:rPr>
+          <w:rStyle w:val="NormalTok"/>
+        </w:rPr>
+        <w:t xml:space="preserve">}</w:t>
+      </w:r>
+      <w:r>
+        <w:br w:type="textWrapping"/>
+      </w:r>
+      <w:r>
+        <w:br w:type="textWrapping"/>
+      </w:r>
+      <w:r>
+        <w:rPr>
+          <w:rStyle w:val="CommentTok"/>
+        </w:rPr>
+        <w:t xml:space="preserve"># Define function to get quick summary by factor variable, write to csv file</w:t>
+      </w:r>
+      <w:r>
+        <w:br w:type="textWrapping"/>
+      </w:r>
+      <w:r>
+        <w:rPr>
+          <w:rStyle w:val="NormalTok"/>
+        </w:rPr>
+        <w:t xml:space="preserve">write_csv &lt;-</w:t>
+      </w:r>
+      <w:r>
+        <w:rPr>
           <w:rStyle w:val="StringTok"/>
         </w:rPr>
-        <w:t xml:space="preserve">    </w:t>
+        <w:t xml:space="preserve"> </w:t>
+      </w:r>
+      <w:r>
+        <w:rPr>
+          <w:rStyle w:val="NormalTok"/>
+        </w:rPr>
+        <w:t xml:space="preserve">function(.dat, var){</w:t>
+      </w:r>
+      <w:r>
+        <w:br w:type="textWrapping"/>
+      </w:r>
+      <w:r>
+        <w:rPr>
+          <w:rStyle w:val="NormalTok"/>
+        </w:rPr>
+        <w:t xml:space="preserve"> </w:t>
+      </w:r>
+      <w:r>
+        <w:rPr>
+          <w:rStyle w:val="NormalTok"/>
+        </w:rPr>
+        <w:t xml:space="preserve"> </w:t>
       </w:r>
       <w:r>
         <w:rPr>
           <w:rStyle w:val="KeywordTok"/>
         </w:rPr>
-        <w:t xml:space="preserve">kable</w:t>
+        <w:t xml:space="preserve">write.csv</w:t>
+      </w:r>
+      <w:r>
+        <w:rPr>
+          <w:rStyle w:val="NormalTok"/>
+        </w:rPr>
+        <w:t xml:space="preserve">(.dat, </w:t>
+      </w:r>
+      <w:r>
+        <w:rPr>
+          <w:rStyle w:val="DataTypeTok"/>
+        </w:rPr>
+        <w:t xml:space="preserve">file =</w:t>
+      </w:r>
+      <w:r>
+        <w:rPr>
+          <w:rStyle w:val="NormalTok"/>
+        </w:rPr>
+        <w:t xml:space="preserve"> </w:t>
+      </w:r>
+      <w:r>
+        <w:rPr>
+          <w:rStyle w:val="KeywordTok"/>
+        </w:rPr>
+        <w:t xml:space="preserve">sprintf</w:t>
       </w:r>
       <w:r>
         <w:rPr>
@@ -1242,21 +1314,138 @@
       </w:r>
       <w:r>
         <w:rPr>
+          <w:rStyle w:val="StringTok"/>
+        </w:rPr>
+        <w:t xml:space="preserve">"csvs/avg_by_%s.csv"</w:t>
+      </w:r>
+      <w:r>
+        <w:rPr>
+          <w:rStyle w:val="NormalTok"/>
+        </w:rPr>
+        <w:t xml:space="preserve">, var), </w:t>
+      </w:r>
+      <w:r>
+        <w:rPr>
           <w:rStyle w:val="DataTypeTok"/>
         </w:rPr>
-        <w:t xml:space="preserve">format =</w:t>
-      </w:r>
-      <w:r>
-        <w:rPr>
-          <w:rStyle w:val="NormalTok"/>
-        </w:rPr>
-        <w:t xml:space="preserve"> </w:t>
+        <w:t xml:space="preserve">row.names=</w:t>
+      </w:r>
+      <w:r>
+        <w:rPr>
+          <w:rStyle w:val="OtherTok"/>
+        </w:rPr>
+        <w:t xml:space="preserve">FALSE</w:t>
+      </w:r>
+      <w:r>
+        <w:rPr>
+          <w:rStyle w:val="NormalTok"/>
+        </w:rPr>
+        <w:t xml:space="preserve">)</w:t>
+      </w:r>
+      <w:r>
+        <w:br w:type="textWrapping"/>
+      </w:r>
+      <w:r>
+        <w:rPr>
+          <w:rStyle w:val="NormalTok"/>
+        </w:rPr>
+        <w:t xml:space="preserve">}</w:t>
+      </w:r>
+      <w:r>
+        <w:br w:type="textWrapping"/>
+      </w:r>
+      <w:r>
+        <w:rPr>
+          <w:rStyle w:val="NormalTok"/>
+        </w:rPr>
+        <w:t xml:space="preserve">write_mod_csv &lt;-</w:t>
       </w:r>
       <w:r>
         <w:rPr>
           <w:rStyle w:val="StringTok"/>
         </w:rPr>
-        <w:t xml:space="preserve">"markdown"</w:t>
+        <w:t xml:space="preserve"> </w:t>
+      </w:r>
+      <w:r>
+        <w:rPr>
+          <w:rStyle w:val="NormalTok"/>
+        </w:rPr>
+        <w:t xml:space="preserve">function(.dat, var){</w:t>
+      </w:r>
+      <w:r>
+        <w:br w:type="textWrapping"/>
+      </w:r>
+      <w:r>
+        <w:rPr>
+          <w:rStyle w:val="NormalTok"/>
+        </w:rPr>
+        <w:t xml:space="preserve"> </w:t>
+      </w:r>
+      <w:r>
+        <w:rPr>
+          <w:rStyle w:val="NormalTok"/>
+        </w:rPr>
+        <w:t xml:space="preserve"> </w:t>
+      </w:r>
+      <w:r>
+        <w:rPr>
+          <w:rStyle w:val="KeywordTok"/>
+        </w:rPr>
+        <w:t xml:space="preserve">write.csv</w:t>
+      </w:r>
+      <w:r>
+        <w:rPr>
+          <w:rStyle w:val="NormalTok"/>
+        </w:rPr>
+        <w:t xml:space="preserve">(.dat, </w:t>
+      </w:r>
+      <w:r>
+        <w:rPr>
+          <w:rStyle w:val="DataTypeTok"/>
+        </w:rPr>
+        <w:t xml:space="preserve">file =</w:t>
+      </w:r>
+      <w:r>
+        <w:rPr>
+          <w:rStyle w:val="NormalTok"/>
+        </w:rPr>
+        <w:t xml:space="preserve"> </w:t>
+      </w:r>
+      <w:r>
+        <w:rPr>
+          <w:rStyle w:val="KeywordTok"/>
+        </w:rPr>
+        <w:t xml:space="preserve">sprintf</w:t>
+      </w:r>
+      <w:r>
+        <w:rPr>
+          <w:rStyle w:val="NormalTok"/>
+        </w:rPr>
+        <w:t xml:space="preserve">(</w:t>
+      </w:r>
+      <w:r>
+        <w:rPr>
+          <w:rStyle w:val="StringTok"/>
+        </w:rPr>
+        <w:t xml:space="preserve">"csvs/%s.csv"</w:t>
+      </w:r>
+      <w:r>
+        <w:rPr>
+          <w:rStyle w:val="NormalTok"/>
+        </w:rPr>
+        <w:t xml:space="preserve">, var), </w:t>
+      </w:r>
+      <w:r>
+        <w:rPr>
+          <w:rStyle w:val="DataTypeTok"/>
+        </w:rPr>
+        <w:t xml:space="preserve">row.names=</w:t>
+      </w:r>
+      <w:r>
+        <w:rPr>
+          <w:rStyle w:val="OtherTok"/>
+        </w:rPr>
+        <w:t xml:space="preserve">FALSE</w:t>
       </w:r>
       <w:r>
         <w:rPr>
@@ -1641,7 +1830,49 @@
         <w:rPr>
           <w:rStyle w:val="NormalTok"/>
         </w:rPr>
-        <w:t xml:space="preserve">(transect)</w:t>
+        <w:t xml:space="preserve">(transect) %&gt;%</w:t>
+      </w:r>
+      <w:r>
+        <w:rPr>
+          <w:rStyle w:val="StringTok"/>
+        </w:rPr>
+        <w:t xml:space="preserve"> </w:t>
+      </w:r>
+      <w:r>
+        <w:rPr>
+          <w:rStyle w:val="KeywordTok"/>
+        </w:rPr>
+        <w:t xml:space="preserve">kable</w:t>
+      </w:r>
+      <w:r>
+        <w:rPr>
+          <w:rStyle w:val="NormalTok"/>
+        </w:rPr>
+        <w:t xml:space="preserve">(</w:t>
+      </w:r>
+      <w:r>
+        <w:rPr>
+          <w:rStyle w:val="DataTypeTok"/>
+        </w:rPr>
+        <w:t xml:space="preserve">format =</w:t>
+      </w:r>
+      <w:r>
+        <w:rPr>
+          <w:rStyle w:val="NormalTok"/>
+        </w:rPr>
+        <w:t xml:space="preserve"> </w:t>
+      </w:r>
+      <w:r>
+        <w:rPr>
+          <w:rStyle w:val="StringTok"/>
+        </w:rPr>
+        <w:t xml:space="preserve">"markdown"</w:t>
+      </w:r>
+      <w:r>
+        <w:rPr>
+          <w:rStyle w:val="NormalTok"/>
+        </w:rPr>
+        <w:t xml:space="preserve">)</w:t>
       </w:r>
     </w:p>
     <w:tbl>
@@ -2274,6 +2505,53 @@
       </w:tr>
     </w:tbl>
     <w:p>
+      <w:pPr>
+        <w:pStyle w:val="SourceCode"/>
+      </w:pPr>
+      <w:r>
+        <w:rPr>
+          <w:rStyle w:val="KeywordTok"/>
+        </w:rPr>
+        <w:t xml:space="preserve">avg_by</w:t>
+      </w:r>
+      <w:r>
+        <w:rPr>
+          <w:rStyle w:val="NormalTok"/>
+        </w:rPr>
+        <w:t xml:space="preserve">(transect) %&gt;%</w:t>
+      </w:r>
+      <w:r>
+        <w:rPr>
+          <w:rStyle w:val="StringTok"/>
+        </w:rPr>
+        <w:t xml:space="preserve"> </w:t>
+      </w:r>
+      <w:r>
+        <w:rPr>
+          <w:rStyle w:val="KeywordTok"/>
+        </w:rPr>
+        <w:t xml:space="preserve">write_csv</w:t>
+      </w:r>
+      <w:r>
+        <w:rPr>
+          <w:rStyle w:val="NormalTok"/>
+        </w:rPr>
+        <w:t xml:space="preserve">(</w:t>
+      </w:r>
+      <w:r>
+        <w:rPr>
+          <w:rStyle w:val="StringTok"/>
+        </w:rPr>
+        <w:t xml:space="preserve">"transect"</w:t>
+      </w:r>
+      <w:r>
+        <w:rPr>
+          <w:rStyle w:val="NormalTok"/>
+        </w:rPr>
+        <w:t xml:space="preserve">)</w:t>
+      </w:r>
+    </w:p>
+    <w:p>
       <w:r>
         <w:t xml:space="preserve">by year</w:t>
       </w:r>
@@ -2292,7 +2570,49 @@
         <w:rPr>
           <w:rStyle w:val="NormalTok"/>
         </w:rPr>
-        <w:t xml:space="preserve">(year)</w:t>
+        <w:t xml:space="preserve">(year) %&gt;%</w:t>
+      </w:r>
+      <w:r>
+        <w:rPr>
+          <w:rStyle w:val="StringTok"/>
+        </w:rPr>
+        <w:t xml:space="preserve"> </w:t>
+      </w:r>
+      <w:r>
+        <w:rPr>
+          <w:rStyle w:val="KeywordTok"/>
+        </w:rPr>
+        <w:t xml:space="preserve">kable</w:t>
+      </w:r>
+      <w:r>
+        <w:rPr>
+          <w:rStyle w:val="NormalTok"/>
+        </w:rPr>
+        <w:t xml:space="preserve">(</w:t>
+      </w:r>
+      <w:r>
+        <w:rPr>
+          <w:rStyle w:val="DataTypeTok"/>
+        </w:rPr>
+        <w:t xml:space="preserve">format =</w:t>
+      </w:r>
+      <w:r>
+        <w:rPr>
+          <w:rStyle w:val="NormalTok"/>
+        </w:rPr>
+        <w:t xml:space="preserve"> </w:t>
+      </w:r>
+      <w:r>
+        <w:rPr>
+          <w:rStyle w:val="StringTok"/>
+        </w:rPr>
+        <w:t xml:space="preserve">"markdown"</w:t>
+      </w:r>
+      <w:r>
+        <w:rPr>
+          <w:rStyle w:val="NormalTok"/>
+        </w:rPr>
+        <w:t xml:space="preserve">)</w:t>
       </w:r>
     </w:p>
     <w:tbl>
@@ -2851,7 +3171,49 @@
         <w:rPr>
           <w:rStyle w:val="NormalTok"/>
         </w:rPr>
-        <w:t xml:space="preserve">(soil)</w:t>
+        <w:t xml:space="preserve">(soil) %&gt;%</w:t>
+      </w:r>
+      <w:r>
+        <w:rPr>
+          <w:rStyle w:val="StringTok"/>
+        </w:rPr>
+        <w:t xml:space="preserve"> </w:t>
+      </w:r>
+      <w:r>
+        <w:rPr>
+          <w:rStyle w:val="KeywordTok"/>
+        </w:rPr>
+        <w:t xml:space="preserve">kable</w:t>
+      </w:r>
+      <w:r>
+        <w:rPr>
+          <w:rStyle w:val="NormalTok"/>
+        </w:rPr>
+        <w:t xml:space="preserve">(</w:t>
+      </w:r>
+      <w:r>
+        <w:rPr>
+          <w:rStyle w:val="DataTypeTok"/>
+        </w:rPr>
+        <w:t xml:space="preserve">format =</w:t>
+      </w:r>
+      <w:r>
+        <w:rPr>
+          <w:rStyle w:val="NormalTok"/>
+        </w:rPr>
+        <w:t xml:space="preserve"> </w:t>
+      </w:r>
+      <w:r>
+        <w:rPr>
+          <w:rStyle w:val="StringTok"/>
+        </w:rPr>
+        <w:t xml:space="preserve">"markdown"</w:t>
+      </w:r>
+      <w:r>
+        <w:rPr>
+          <w:rStyle w:val="NormalTok"/>
+        </w:rPr>
+        <w:t xml:space="preserve">)</w:t>
       </w:r>
     </w:p>
     <w:tbl>
@@ -3364,7 +3726,49 @@
         <w:rPr>
           <w:rStyle w:val="NormalTok"/>
         </w:rPr>
-        <w:t xml:space="preserve">(slope_class)</w:t>
+        <w:t xml:space="preserve">(slope_class) %&gt;%</w:t>
+      </w:r>
+      <w:r>
+        <w:rPr>
+          <w:rStyle w:val="StringTok"/>
+        </w:rPr>
+        <w:t xml:space="preserve"> </w:t>
+      </w:r>
+      <w:r>
+        <w:rPr>
+          <w:rStyle w:val="KeywordTok"/>
+        </w:rPr>
+        <w:t xml:space="preserve">kable</w:t>
+      </w:r>
+      <w:r>
+        <w:rPr>
+          <w:rStyle w:val="NormalTok"/>
+        </w:rPr>
+        <w:t xml:space="preserve">(</w:t>
+      </w:r>
+      <w:r>
+        <w:rPr>
+          <w:rStyle w:val="DataTypeTok"/>
+        </w:rPr>
+        <w:t xml:space="preserve">format =</w:t>
+      </w:r>
+      <w:r>
+        <w:rPr>
+          <w:rStyle w:val="NormalTok"/>
+        </w:rPr>
+        <w:t xml:space="preserve"> </w:t>
+      </w:r>
+      <w:r>
+        <w:rPr>
+          <w:rStyle w:val="StringTok"/>
+        </w:rPr>
+        <w:t xml:space="preserve">"markdown"</w:t>
+      </w:r>
+      <w:r>
+        <w:rPr>
+          <w:rStyle w:val="NormalTok"/>
+        </w:rPr>
+        <w:t xml:space="preserve">)</w:t>
       </w:r>
     </w:p>
     <w:tbl>
@@ -3647,7 +4051,49 @@
         <w:rPr>
           <w:rStyle w:val="NormalTok"/>
         </w:rPr>
-        <w:t xml:space="preserve">(landform)</w:t>
+        <w:t xml:space="preserve">(landform) %&gt;%</w:t>
+      </w:r>
+      <w:r>
+        <w:rPr>
+          <w:rStyle w:val="StringTok"/>
+        </w:rPr>
+        <w:t xml:space="preserve"> </w:t>
+      </w:r>
+      <w:r>
+        <w:rPr>
+          <w:rStyle w:val="KeywordTok"/>
+        </w:rPr>
+        <w:t xml:space="preserve">kable</w:t>
+      </w:r>
+      <w:r>
+        <w:rPr>
+          <w:rStyle w:val="NormalTok"/>
+        </w:rPr>
+        <w:t xml:space="preserve">(</w:t>
+      </w:r>
+      <w:r>
+        <w:rPr>
+          <w:rStyle w:val="DataTypeTok"/>
+        </w:rPr>
+        <w:t xml:space="preserve">format =</w:t>
+      </w:r>
+      <w:r>
+        <w:rPr>
+          <w:rStyle w:val="NormalTok"/>
+        </w:rPr>
+        <w:t xml:space="preserve"> </w:t>
+      </w:r>
+      <w:r>
+        <w:rPr>
+          <w:rStyle w:val="StringTok"/>
+        </w:rPr>
+        <w:t xml:space="preserve">"markdown"</w:t>
+      </w:r>
+      <w:r>
+        <w:rPr>
+          <w:rStyle w:val="NormalTok"/>
+        </w:rPr>
+        <w:t xml:space="preserve">)</w:t>
       </w:r>
     </w:p>
     <w:tbl>
@@ -3838,7 +4284,49 @@
         <w:rPr>
           <w:rStyle w:val="NormalTok"/>
         </w:rPr>
-        <w:t xml:space="preserve">(habitat)</w:t>
+        <w:t xml:space="preserve">(habitat) %&gt;%</w:t>
+      </w:r>
+      <w:r>
+        <w:rPr>
+          <w:rStyle w:val="StringTok"/>
+        </w:rPr>
+        <w:t xml:space="preserve"> </w:t>
+      </w:r>
+      <w:r>
+        <w:rPr>
+          <w:rStyle w:val="KeywordTok"/>
+        </w:rPr>
+        <w:t xml:space="preserve">kable</w:t>
+      </w:r>
+      <w:r>
+        <w:rPr>
+          <w:rStyle w:val="NormalTok"/>
+        </w:rPr>
+        <w:t xml:space="preserve">(</w:t>
+      </w:r>
+      <w:r>
+        <w:rPr>
+          <w:rStyle w:val="DataTypeTok"/>
+        </w:rPr>
+        <w:t xml:space="preserve">format =</w:t>
+      </w:r>
+      <w:r>
+        <w:rPr>
+          <w:rStyle w:val="NormalTok"/>
+        </w:rPr>
+        <w:t xml:space="preserve"> </w:t>
+      </w:r>
+      <w:r>
+        <w:rPr>
+          <w:rStyle w:val="StringTok"/>
+        </w:rPr>
+        <w:t xml:space="preserve">"markdown"</w:t>
+      </w:r>
+      <w:r>
+        <w:rPr>
+          <w:rStyle w:val="NormalTok"/>
+        </w:rPr>
+        <w:t xml:space="preserve">)</w:t>
       </w:r>
     </w:p>
     <w:tbl>
@@ -4012,7 +4500,15 @@
     </w:tbl>
     <w:p>
       <w:r>
-        <w:t xml:space="preserve">All combinations of variables</w:t>
+        <w:t xml:space="preserve">by transect for each year</w:t>
+      </w:r>
+    </w:p>
+    <w:p>
+      <w:pPr>
+        <w:pStyle w:val="BlockQuote"/>
+      </w:pPr>
+      <w:r>
+        <w:t xml:space="preserve">note: full table not show, as 120 rows, see csv file in csvs/transect_year.csv</w:t>
       </w:r>
     </w:p>
     <w:p>
@@ -4029,19 +4525,57 @@
         <w:rPr>
           <w:rStyle w:val="NormalTok"/>
         </w:rPr>
-        <w:t xml:space="preserve">(transect, year, soil, slope_class, landform, habitat) %&gt;%</w:t>
-      </w:r>
-      <w:r>
-        <w:rPr>
-          <w:rStyle w:val="StringTok"/>
-        </w:rPr>
-        <w:t xml:space="preserve"> </w:t>
-      </w:r>
-      <w:r>
-        <w:rPr>
-          <w:rStyle w:val="NormalTok"/>
-        </w:rPr>
-        <w:t xml:space="preserve">data.frame</w:t>
+        <w:t xml:space="preserve">(habitat)</w:t>
+      </w:r>
+      <w:r>
+        <w:br w:type="textWrapping"/>
+      </w:r>
+      <w:r>
+        <w:rPr>
+          <w:rStyle w:val="CommentTok"/>
+        </w:rPr>
+        <w:t xml:space="preserve">#&gt; Source: local data frame [2 x 4]</w:t>
+      </w:r>
+      <w:r>
+        <w:br w:type="textWrapping"/>
+      </w:r>
+      <w:r>
+        <w:rPr>
+          <w:rStyle w:val="CommentTok"/>
+        </w:rPr>
+        <w:t xml:space="preserve">#&gt; </w:t>
+      </w:r>
+      <w:r>
+        <w:br w:type="textWrapping"/>
+      </w:r>
+      <w:r>
+        <w:rPr>
+          <w:rStyle w:val="CommentTok"/>
+        </w:rPr>
+        <w:t xml:space="preserve">#&gt;     habitat rdm_mean rdm_sd rdm_n</w:t>
+      </w:r>
+      <w:r>
+        <w:br w:type="textWrapping"/>
+      </w:r>
+      <w:r>
+        <w:rPr>
+          <w:rStyle w:val="CommentTok"/>
+        </w:rPr>
+        <w:t xml:space="preserve">#&gt; 1 grassland     1156   1123   700</w:t>
+      </w:r>
+      <w:r>
+        <w:br w:type="textWrapping"/>
+      </w:r>
+      <w:r>
+        <w:rPr>
+          <w:rStyle w:val="CommentTok"/>
+        </w:rPr>
+        <w:t xml:space="preserve">#&gt; 2  woodland     1508   1505   279</w:t>
+      </w:r>
+    </w:p>
+    <w:p>
+      <w:r>
+        <w:t xml:space="preserve">CSV files are written out for each variable, and one for all combinations (code not shown)</w:t>
       </w:r>
     </w:p>
     <w:p>
@@ -4420,6 +4954,33 @@
           <w:rStyle w:val="NormalTok"/>
         </w:rPr>
         <w:t xml:space="preserve">get_means</w:t>
+      </w:r>
+      <w:r>
+        <w:br w:type="textWrapping"/>
+      </w:r>
+      <w:r>
+        <w:rPr>
+          <w:rStyle w:val="KeywordTok"/>
+        </w:rPr>
+        <w:t xml:space="preserve">write_mod_csv</w:t>
+      </w:r>
+      <w:r>
+        <w:rPr>
+          <w:rStyle w:val="NormalTok"/>
+        </w:rPr>
+        <w:t xml:space="preserve">(mns$diffs, </w:t>
+      </w:r>
+      <w:r>
+        <w:rPr>
+          <w:rStyle w:val="StringTok"/>
+        </w:rPr>
+        <w:t xml:space="preserve">"tukey_soil"</w:t>
+      </w:r>
+      <w:r>
+        <w:rPr>
+          <w:rStyle w:val="NormalTok"/>
+        </w:rPr>
+        <w:t xml:space="preserve">)</w:t>
       </w:r>
       <w:r>
         <w:br w:type="textWrapping"/>
@@ -4851,7 +5412,7 @@
               <a:graphicData uri="http://schemas.openxmlformats.org/drawingml/2006/picture">
                 <pic:pic>
                   <pic:nvPicPr>
-                    <pic:cNvPr descr="./data_summary_files/figure-docx/unnamed-chunk-13.png" id="0" name="Picture"/>
+                    <pic:cNvPr descr="./data_summary_files/figure-docx/unnamed-chunk-14.png" id="0" name="Picture"/>
                     <pic:cNvPicPr>
                       <a:picLocks noChangeArrowheads="1" noChangeAspect="1"/>
                     </pic:cNvPicPr>
@@ -5217,6 +5778,63 @@
         <w:rPr>
           <w:rStyle w:val="NormalTok"/>
         </w:rPr>
+        <w:t xml:space="preserve">(mods$model)) </w:t>
+      </w:r>
+      <w:r>
+        <w:rPr>
+          <w:rStyle w:val="KeywordTok"/>
+        </w:rPr>
+        <w:t xml:space="preserve">write_mod_csv</w:t>
+      </w:r>
+      <w:r>
+        <w:rPr>
+          <w:rStyle w:val="NormalTok"/>
+        </w:rPr>
+        <w:t xml:space="preserve">(mns_s[[i]]$diffs, </w:t>
+      </w:r>
+      <w:r>
+        <w:rPr>
+          <w:rStyle w:val="KeywordTok"/>
+        </w:rPr>
+        <w:t xml:space="preserve">sprintf</w:t>
+      </w:r>
+      <w:r>
+        <w:rPr>
+          <w:rStyle w:val="NormalTok"/>
+        </w:rPr>
+        <w:t xml:space="preserve">(</w:t>
+      </w:r>
+      <w:r>
+        <w:rPr>
+          <w:rStyle w:val="StringTok"/>
+        </w:rPr>
+        <w:t xml:space="preserve">"tukey_%s"</w:t>
+      </w:r>
+      <w:r>
+        <w:rPr>
+          <w:rStyle w:val="NormalTok"/>
+        </w:rPr>
+        <w:t xml:space="preserve">, mods$transect[[i]]))</w:t>
+      </w:r>
+      <w:r>
+        <w:br w:type="textWrapping"/>
+      </w:r>
+      <w:r>
+        <w:rPr>
+          <w:rStyle w:val="NormalTok"/>
+        </w:rPr>
+        <w:t xml:space="preserve">for(i in </w:t>
+      </w:r>
+      <w:r>
+        <w:rPr>
+          <w:rStyle w:val="KeywordTok"/>
+        </w:rPr>
+        <w:t xml:space="preserve">seq_along</w:t>
+      </w:r>
+      <w:r>
+        <w:rPr>
+          <w:rStyle w:val="NormalTok"/>
+        </w:rPr>
         <w:t xml:space="preserve">(mods$model)){</w:t>
       </w:r>
       <w:r>
@@ -9009,7 +9627,7 @@
               <a:graphicData uri="http://schemas.openxmlformats.org/drawingml/2006/picture">
                 <pic:pic>
                   <pic:nvPicPr>
-                    <pic:cNvPr descr="./data_summary_files/figure-docx/unnamed-chunk-14.png" id="0" name="Picture"/>
+                    <pic:cNvPr descr="./data_summary_files/figure-docx/unnamed-chunk-15.png" id="0" name="Picture"/>
                     <pic:cNvPicPr>
                       <a:picLocks noChangeArrowheads="1" noChangeAspect="1"/>
                     </pic:cNvPicPr>
@@ -9153,7 +9771,7 @@
     </w:lvl>
   </w:abstractNum>
   <w:abstractNum w:abstractNumId="990">
-    <w:nsid w:val="377ca6d6"/>
+    <w:nsid w:val="4615fa8a"/>
     <w:multiLevelType w:val="multilevel"/>
     <w:lvl w:ilvl="0">
       <w:numFmt w:val="bullet"/>

</xml_diff>